<commit_message>
Aula 1 módulo 3 completo
</commit_message>
<xml_diff>
--- a/DP-100MSCertified/Experimentos com Azure Machine Learning/01-Identificacao do Melhor Modelo de classificacao com AML/Identificacao do Melhor Modelo de classificacao com AML.docx
+++ b/DP-100MSCertified/Experimentos com Azure Machine Learning/01-Identificacao do Melhor Modelo de classificacao com AML/Identificacao do Melhor Modelo de classificacao com AML.docx
@@ -183,6 +183,910 @@
         </w:rPr>
         <w:lastRenderedPageBreak/>
         <w:t xml:space="preserve">Explorar o Machine Learning Automatizado </w:t>
+      </w:r>
+    </w:p>
+    <w:p>
+      <w:pPr>
+        <w:rPr>
+          <w:color w:val="auto"/>
+        </w:rPr>
+      </w:pPr>
+      <w:r>
+        <w:rPr>
+          <w:color w:val="auto"/>
+        </w:rPr>
+        <w:t xml:space="preserve">Treine vários modelos em paralelo, variando o pré-processamento e a seleção de algoritmos. </w:t>
+      </w:r>
+    </w:p>
+    <w:p>
+      <w:pPr>
+        <w:rPr>
+          <w:color w:val="auto"/>
+        </w:rPr>
+      </w:pPr>
+      <w:r>
+        <w:rPr>
+          <w:color w:val="auto"/>
+        </w:rPr>
+        <w:t xml:space="preserve">Encontre o “melhor” modelo com base em uma métrica de desempenho específica. </w:t>
+      </w:r>
+    </w:p>
+    <w:p>
+      <w:pPr>
+        <w:rPr>
+          <w:color w:val="auto"/>
+        </w:rPr>
+      </w:pPr>
+      <w:r>
+        <w:rPr>
+          <w:noProof/>
+        </w:rPr>
+        <w:drawing>
+          <wp:anchor distT="0" distB="0" distL="114300" distR="114300" simplePos="0" relativeHeight="251658240" behindDoc="1" locked="0" layoutInCell="1" allowOverlap="1" wp14:anchorId="153B7843" wp14:editId="381E4FE9">
+            <wp:simplePos x="0" y="0"/>
+            <wp:positionH relativeFrom="column">
+              <wp:posOffset>20320</wp:posOffset>
+            </wp:positionH>
+            <wp:positionV relativeFrom="paragraph">
+              <wp:posOffset>1270</wp:posOffset>
+            </wp:positionV>
+            <wp:extent cx="3020060" cy="1647825"/>
+            <wp:effectExtent l="0" t="0" r="8890" b="9525"/>
+            <wp:wrapTight wrapText="bothSides">
+              <wp:wrapPolygon edited="0">
+                <wp:start x="0" y="0"/>
+                <wp:lineTo x="0" y="21475"/>
+                <wp:lineTo x="21527" y="21475"/>
+                <wp:lineTo x="21527" y="0"/>
+                <wp:lineTo x="0" y="0"/>
+              </wp:wrapPolygon>
+            </wp:wrapTight>
+            <wp:docPr id="2092763072" name="Imagem 1"/>
+            <wp:cNvGraphicFramePr>
+              <a:graphicFrameLocks xmlns:a="http://schemas.openxmlformats.org/drawingml/2006/main" noChangeAspect="1"/>
+            </wp:cNvGraphicFramePr>
+            <a:graphic xmlns:a="http://schemas.openxmlformats.org/drawingml/2006/main">
+              <a:graphicData uri="http://schemas.openxmlformats.org/drawingml/2006/picture">
+                <pic:pic xmlns:pic="http://schemas.openxmlformats.org/drawingml/2006/picture">
+                  <pic:nvPicPr>
+                    <pic:cNvPr id="2092763072" name=""/>
+                    <pic:cNvPicPr/>
+                  </pic:nvPicPr>
+                  <pic:blipFill>
+                    <a:blip r:embed="rId5" cstate="print">
+                      <a:extLst>
+                        <a:ext uri="{28A0092B-C50C-407E-A947-70E740481C1C}">
+                          <a14:useLocalDpi xmlns:a14="http://schemas.microsoft.com/office/drawing/2010/main" val="0"/>
+                        </a:ext>
+                      </a:extLst>
+                    </a:blip>
+                    <a:stretch>
+                      <a:fillRect/>
+                    </a:stretch>
+                  </pic:blipFill>
+                  <pic:spPr>
+                    <a:xfrm>
+                      <a:off x="0" y="0"/>
+                      <a:ext cx="3020060" cy="1647825"/>
+                    </a:xfrm>
+                    <a:prstGeom prst="rect">
+                      <a:avLst/>
+                    </a:prstGeom>
+                  </pic:spPr>
+                </pic:pic>
+              </a:graphicData>
+            </a:graphic>
+            <wp14:sizeRelH relativeFrom="page">
+              <wp14:pctWidth>0</wp14:pctWidth>
+            </wp14:sizeRelH>
+            <wp14:sizeRelV relativeFrom="page">
+              <wp14:pctHeight>0</wp14:pctHeight>
+            </wp14:sizeRelV>
+          </wp:anchor>
+        </w:drawing>
+      </w:r>
+    </w:p>
+    <w:p>
+      <w:pPr>
+        <w:rPr>
+          <w:color w:val="auto"/>
+        </w:rPr>
+      </w:pPr>
+    </w:p>
+    <w:p>
+      <w:pPr>
+        <w:rPr>
+          <w:color w:val="auto"/>
+        </w:rPr>
+      </w:pPr>
+    </w:p>
+    <w:p>
+      <w:pPr>
+        <w:rPr>
+          <w:color w:val="auto"/>
+        </w:rPr>
+      </w:pPr>
+    </w:p>
+    <w:p>
+      <w:pPr>
+        <w:rPr>
+          <w:color w:val="auto"/>
+        </w:rPr>
+      </w:pPr>
+    </w:p>
+    <w:p>
+      <w:pPr>
+        <w:rPr>
+          <w:color w:val="auto"/>
+        </w:rPr>
+      </w:pPr>
+    </w:p>
+    <w:p>
+      <w:pPr>
+        <w:rPr>
+          <w:color w:val="auto"/>
+        </w:rPr>
+      </w:pPr>
+    </w:p>
+    <w:p>
+      <w:pPr>
+        <w:rPr>
+          <w:color w:val="auto"/>
+        </w:rPr>
+      </w:pPr>
+      <w:r>
+        <w:rPr>
+          <w:color w:val="auto"/>
+        </w:rPr>
+        <w:br w:type="page"/>
+      </w:r>
+    </w:p>
+    <w:p>
+      <w:pPr>
+        <w:rPr>
+          <w:color w:val="auto"/>
+        </w:rPr>
+      </w:pPr>
+      <w:r>
+        <w:rPr>
+          <w:color w:val="auto"/>
+        </w:rPr>
+        <w:lastRenderedPageBreak/>
+        <w:t xml:space="preserve">Escolha uma tarefa </w:t>
+      </w:r>
+    </w:p>
+    <w:p>
+      <w:pPr>
+        <w:rPr>
+          <w:color w:val="auto"/>
+        </w:rPr>
+      </w:pPr>
+    </w:p>
+    <w:p>
+      <w:pPr>
+        <w:rPr>
+          <w:color w:val="auto"/>
+        </w:rPr>
+      </w:pPr>
+      <w:r>
+        <w:rPr>
+          <w:color w:val="auto"/>
+        </w:rPr>
+        <w:t xml:space="preserve">Os dados de treinamento, opções de definição de recursos, algoritmos e métricas de desempenho dependerão da tarefa escolhida. </w:t>
+      </w:r>
+    </w:p>
+    <w:p>
+      <w:pPr>
+        <w:rPr>
+          <w:color w:val="auto"/>
+        </w:rPr>
+      </w:pPr>
+    </w:p>
+    <w:p>
+      <w:pPr>
+        <w:rPr>
+          <w:color w:val="auto"/>
+        </w:rPr>
+      </w:pPr>
+      <w:r>
+        <w:rPr>
+          <w:color w:val="auto"/>
+        </w:rPr>
+        <w:t xml:space="preserve">Classificação: Prever um valor categórico </w:t>
+      </w:r>
+    </w:p>
+    <w:p>
+      <w:pPr>
+        <w:rPr>
+          <w:color w:val="auto"/>
+        </w:rPr>
+      </w:pPr>
+      <w:r>
+        <w:rPr>
+          <w:color w:val="auto"/>
+        </w:rPr>
+        <w:t xml:space="preserve">Regressão: Prever um valor numérico. </w:t>
+      </w:r>
+    </w:p>
+    <w:p>
+      <w:pPr>
+        <w:rPr>
+          <w:color w:val="auto"/>
+        </w:rPr>
+      </w:pPr>
+      <w:r>
+        <w:rPr>
+          <w:color w:val="auto"/>
+        </w:rPr>
+        <w:t xml:space="preserve">Previsão de sério temporal: Prever valores numéricos futuros com base em dados de séries temporais. </w:t>
+      </w:r>
+    </w:p>
+    <w:p>
+      <w:pPr>
+        <w:rPr>
+          <w:color w:val="auto"/>
+        </w:rPr>
+      </w:pPr>
+      <w:r>
+        <w:rPr>
+          <w:color w:val="auto"/>
+        </w:rPr>
+        <w:t xml:space="preserve">Pesquisa Visual Computacional: Classifica imagens ou detecta objetos em imagens. </w:t>
+      </w:r>
+    </w:p>
+    <w:p>
+      <w:pPr>
+        <w:rPr>
+          <w:color w:val="auto"/>
+        </w:rPr>
+      </w:pPr>
+      <w:proofErr w:type="gramStart"/>
+      <w:r>
+        <w:rPr>
+          <w:color w:val="auto"/>
+        </w:rPr>
+        <w:t>NLP(</w:t>
+      </w:r>
+      <w:proofErr w:type="gramEnd"/>
+      <w:r>
+        <w:rPr>
+          <w:color w:val="auto"/>
+        </w:rPr>
+        <w:t xml:space="preserve">Processamento de linguagem natural): Classificação de texto ou reconhecimento de entidade nomeada. </w:t>
+      </w:r>
+    </w:p>
+    <w:p>
+      <w:pPr>
+        <w:rPr>
+          <w:color w:val="auto"/>
+        </w:rPr>
+      </w:pPr>
+      <w:r>
+        <w:rPr>
+          <w:noProof/>
+          <w:color w:val="auto"/>
+        </w:rPr>
+        <w:drawing>
+          <wp:inline distT="0" distB="0" distL="0" distR="0" wp14:anchorId="05C6D164" wp14:editId="1D28CEEF">
+            <wp:extent cx="5400040" cy="2869565"/>
+            <wp:effectExtent l="0" t="0" r="0" b="6985"/>
+            <wp:docPr id="1996215655" name="Imagem 1"/>
+            <wp:cNvGraphicFramePr>
+              <a:graphicFrameLocks xmlns:a="http://schemas.openxmlformats.org/drawingml/2006/main" noChangeAspect="1"/>
+            </wp:cNvGraphicFramePr>
+            <a:graphic xmlns:a="http://schemas.openxmlformats.org/drawingml/2006/main">
+              <a:graphicData uri="http://schemas.openxmlformats.org/drawingml/2006/picture">
+                <pic:pic xmlns:pic="http://schemas.openxmlformats.org/drawingml/2006/picture">
+                  <pic:nvPicPr>
+                    <pic:cNvPr id="1996215655" name=""/>
+                    <pic:cNvPicPr/>
+                  </pic:nvPicPr>
+                  <pic:blipFill>
+                    <a:blip r:embed="rId6"/>
+                    <a:stretch>
+                      <a:fillRect/>
+                    </a:stretch>
+                  </pic:blipFill>
+                  <pic:spPr>
+                    <a:xfrm>
+                      <a:off x="0" y="0"/>
+                      <a:ext cx="5400040" cy="2869565"/>
+                    </a:xfrm>
+                    <a:prstGeom prst="rect">
+                      <a:avLst/>
+                    </a:prstGeom>
+                  </pic:spPr>
+                </pic:pic>
+              </a:graphicData>
+            </a:graphic>
+          </wp:inline>
+        </w:drawing>
+      </w:r>
+    </w:p>
+    <w:p>
+      <w:pPr>
+        <w:rPr>
+          <w:color w:val="auto"/>
+        </w:rPr>
+      </w:pPr>
+      <w:r>
+        <w:rPr>
+          <w:color w:val="auto"/>
+        </w:rPr>
+        <w:br w:type="page"/>
+      </w:r>
+    </w:p>
+    <w:p>
+      <w:pPr>
+        <w:rPr>
+          <w:color w:val="auto"/>
+        </w:rPr>
+      </w:pPr>
+      <w:r>
+        <w:rPr>
+          <w:color w:val="auto"/>
+        </w:rPr>
+        <w:lastRenderedPageBreak/>
+        <w:t xml:space="preserve">Explorar o Machine Learning Automatizado. </w:t>
+      </w:r>
+    </w:p>
+    <w:p>
+      <w:pPr>
+        <w:rPr>
+          <w:color w:val="auto"/>
+        </w:rPr>
+      </w:pPr>
+    </w:p>
+    <w:p>
+      <w:pPr>
+        <w:rPr>
+          <w:b/>
+          <w:bCs/>
+          <w:color w:val="auto"/>
+        </w:rPr>
+      </w:pPr>
+      <w:r>
+        <w:rPr>
+          <w:b/>
+          <w:bCs/>
+          <w:color w:val="auto"/>
+        </w:rPr>
+        <w:t>Materiais de Apoio</w:t>
+      </w:r>
+    </w:p>
+    <w:p>
+      <w:pPr>
+        <w:rPr>
+          <w:color w:val="auto"/>
+        </w:rPr>
+      </w:pPr>
+      <w:r>
+        <w:rPr>
+          <w:color w:val="auto"/>
+        </w:rPr>
+        <w:t>Os materiais complementares e de apoio que oferecemos têm como objetivo fornecer informações para facilitar e enriquecer a sua jornada de aprendizado no curso "</w:t>
+      </w:r>
+      <w:r>
+        <w:rPr>
+          <w:b/>
+          <w:bCs/>
+          <w:color w:val="auto"/>
+        </w:rPr>
+        <w:t>Identificação do Melhor Modelo de Classificação com Machine Learning Automatizado</w:t>
+      </w:r>
+      <w:r>
+        <w:rPr>
+          <w:color w:val="auto"/>
+        </w:rPr>
+        <w:t xml:space="preserve">". Aqui você encontrará links úteis, como slides, repositórios e páginas oficiais, além de dicas sobre como se destacar na DIO e no mercado de trabalho </w:t>
+      </w:r>
+      <w:r>
+        <w:rPr>
+          <w:rFonts w:ascii="Segoe UI Emoji" w:hAnsi="Segoe UI Emoji" w:cs="Segoe UI Emoji"/>
+          <w:color w:val="auto"/>
+        </w:rPr>
+        <w:t>😉</w:t>
+      </w:r>
+    </w:p>
+    <w:p>
+      <w:pPr>
+        <w:rPr>
+          <w:b/>
+          <w:bCs/>
+          <w:color w:val="auto"/>
+        </w:rPr>
+      </w:pPr>
+      <w:r>
+        <w:rPr>
+          <w:b/>
+          <w:bCs/>
+          <w:color w:val="auto"/>
+        </w:rPr>
+        <w:t>Recursos Adicionais</w:t>
+      </w:r>
+    </w:p>
+    <w:p>
+      <w:pPr>
+        <w:rPr>
+          <w:color w:val="auto"/>
+        </w:rPr>
+      </w:pPr>
+      <w:r>
+        <w:rPr>
+          <w:color w:val="auto"/>
+        </w:rPr>
+        <w:t>Durante este conteúdo, compreendemos os fundamentos da engenharia de prompts. Para ajudá-lo a aprofundar o conhecimento, disponibilizamos a seguir o material complementar contendo os conteúdos e links apresentados no curso:</w:t>
+      </w:r>
+    </w:p>
+    <w:p>
+      <w:pPr>
+        <w:numPr>
+          <w:ilvl w:val="0"/>
+          <w:numId w:val="3"/>
+        </w:numPr>
+        <w:rPr>
+          <w:color w:val="auto"/>
+        </w:rPr>
+      </w:pPr>
+      <w:r>
+        <w:rPr>
+          <w:b/>
+          <w:bCs/>
+          <w:color w:val="auto"/>
+        </w:rPr>
+        <w:t>Slide</w:t>
+      </w:r>
+      <w:r>
+        <w:rPr>
+          <w:color w:val="auto"/>
+        </w:rPr>
+        <w:t>: </w:t>
+      </w:r>
+      <w:hyperlink r:id="rId7" w:tgtFrame="_blank" w:history="1">
+        <w:r>
+          <w:rPr>
+            <w:rStyle w:val="Hyperlink"/>
+          </w:rPr>
+          <w:t>Identificação do Melhor Modelo de Classificação com Machine Learning Automatizado.pptx</w:t>
+        </w:r>
+      </w:hyperlink>
+    </w:p>
+    <w:p>
+      <w:pPr>
+        <w:rPr>
+          <w:b/>
+          <w:bCs/>
+          <w:color w:val="auto"/>
+        </w:rPr>
+      </w:pPr>
+      <w:r>
+        <w:rPr>
+          <w:b/>
+          <w:bCs/>
+          <w:color w:val="auto"/>
+        </w:rPr>
+        <w:t>Dicas e Links Úteis</w:t>
+      </w:r>
+    </w:p>
+    <w:p>
+      <w:pPr>
+        <w:rPr>
+          <w:color w:val="auto"/>
+        </w:rPr>
+      </w:pPr>
+      <w:r>
+        <w:rPr>
+          <w:color w:val="auto"/>
+        </w:rPr>
+        <w:t>Para se desenvolver ainda mais e se destacar na DIO e no mercado de trabalho, sugerimos os seguintes recursos:</w:t>
+      </w:r>
+    </w:p>
+    <w:p>
+      <w:pPr>
+        <w:numPr>
+          <w:ilvl w:val="0"/>
+          <w:numId w:val="4"/>
+        </w:numPr>
+        <w:rPr>
+          <w:color w:val="auto"/>
+        </w:rPr>
+      </w:pPr>
+      <w:r>
+        <w:rPr>
+          <w:b/>
+          <w:bCs/>
+          <w:color w:val="auto"/>
+        </w:rPr>
+        <w:t>Artigos e Fórum da DIO</w:t>
+      </w:r>
+      <w:r>
+        <w:rPr>
+          <w:color w:val="auto"/>
+        </w:rPr>
+        <w:t>: Compartilhe seus conhecimentos e dúvidas através dos </w:t>
+      </w:r>
+      <w:hyperlink r:id="rId8" w:tgtFrame="_blank" w:tooltip="https://web.dio.me/articles" w:history="1">
+        <w:r>
+          <w:rPr>
+            <w:rStyle w:val="Hyperlink"/>
+          </w:rPr>
+          <w:t>artigos</w:t>
+        </w:r>
+      </w:hyperlink>
+      <w:r>
+        <w:rPr>
+          <w:color w:val="auto"/>
+        </w:rPr>
+        <w:t xml:space="preserve"> (visíveis globalmente na plataforma da DIO) e nos fóruns específicos para cada experiência educacional, como nossos </w:t>
+      </w:r>
+      <w:proofErr w:type="spellStart"/>
+      <w:r>
+        <w:rPr>
+          <w:color w:val="auto"/>
+        </w:rPr>
+        <w:t>Bootcamps</w:t>
+      </w:r>
+      <w:proofErr w:type="spellEnd"/>
+      <w:r>
+        <w:rPr>
+          <w:color w:val="auto"/>
+        </w:rPr>
+        <w:t>.</w:t>
+      </w:r>
+    </w:p>
+    <w:p>
+      <w:pPr>
+        <w:numPr>
+          <w:ilvl w:val="0"/>
+          <w:numId w:val="4"/>
+        </w:numPr>
+        <w:rPr>
+          <w:color w:val="auto"/>
+        </w:rPr>
+      </w:pPr>
+      <w:proofErr w:type="spellStart"/>
+      <w:r>
+        <w:rPr>
+          <w:b/>
+          <w:bCs/>
+          <w:color w:val="auto"/>
+        </w:rPr>
+        <w:t>Rooms</w:t>
+      </w:r>
+      <w:proofErr w:type="spellEnd"/>
+      <w:r>
+        <w:rPr>
+          <w:color w:val="auto"/>
+        </w:rPr>
+        <w:t>: Participe do </w:t>
+      </w:r>
+      <w:proofErr w:type="spellStart"/>
+      <w:r>
+        <w:rPr>
+          <w:i/>
+          <w:iCs/>
+          <w:color w:val="auto"/>
+        </w:rPr>
+        <w:t>Rooms</w:t>
+      </w:r>
+      <w:proofErr w:type="spellEnd"/>
+      <w:r>
+        <w:rPr>
+          <w:color w:val="auto"/>
+        </w:rPr>
+        <w:t xml:space="preserve">, uma ferramenta de bate-papo em tempo real onde você pode interagir com outros participantes dos nossos </w:t>
+      </w:r>
+      <w:proofErr w:type="spellStart"/>
+      <w:r>
+        <w:rPr>
+          <w:color w:val="auto"/>
+        </w:rPr>
+        <w:t>Bootcamps</w:t>
+      </w:r>
+      <w:proofErr w:type="spellEnd"/>
+      <w:r>
+        <w:rPr>
+          <w:color w:val="auto"/>
+        </w:rPr>
+        <w:t xml:space="preserve">, compartilhando dúvidas, dicas e </w:t>
+      </w:r>
+      <w:proofErr w:type="spellStart"/>
+      <w:r>
+        <w:rPr>
+          <w:color w:val="auto"/>
+        </w:rPr>
+        <w:t>snippets</w:t>
+      </w:r>
+      <w:proofErr w:type="spellEnd"/>
+      <w:r>
+        <w:rPr>
+          <w:color w:val="auto"/>
+        </w:rPr>
+        <w:t xml:space="preserve"> de código.</w:t>
+      </w:r>
+    </w:p>
+    <w:p>
+      <w:pPr>
+        <w:numPr>
+          <w:ilvl w:val="0"/>
+          <w:numId w:val="4"/>
+        </w:numPr>
+        <w:rPr>
+          <w:color w:val="auto"/>
+        </w:rPr>
+      </w:pPr>
+      <w:r>
+        <w:rPr>
+          <w:b/>
+          <w:bCs/>
+          <w:color w:val="auto"/>
+        </w:rPr>
+        <w:t>Exploração na Web</w:t>
+      </w:r>
+      <w:r>
+        <w:rPr>
+          <w:color w:val="auto"/>
+        </w:rPr>
+        <w:t>: Utilize motores de busca para aprofundar seu conhecimento sobre temas específicos. Páginas como o </w:t>
+      </w:r>
+      <w:proofErr w:type="spellStart"/>
+      <w:r>
+        <w:rPr>
+          <w:color w:val="auto"/>
+        </w:rPr>
+        <w:fldChar w:fldCharType="begin"/>
+      </w:r>
+      <w:r>
+        <w:rPr>
+          <w:color w:val="auto"/>
+        </w:rPr>
+        <w:instrText>HYPERLINK "https://stackoverflow.com/" \o "https://stackoverflow.com/" \t "_blank"</w:instrText>
+      </w:r>
+      <w:r>
+        <w:rPr>
+          <w:color w:val="auto"/>
+        </w:rPr>
+      </w:r>
+      <w:r>
+        <w:rPr>
+          <w:color w:val="auto"/>
+        </w:rPr>
+        <w:fldChar w:fldCharType="separate"/>
+      </w:r>
+      <w:r>
+        <w:rPr>
+          <w:rStyle w:val="Hyperlink"/>
+        </w:rPr>
+        <w:t>StackOverflow</w:t>
+      </w:r>
+      <w:proofErr w:type="spellEnd"/>
+      <w:r>
+        <w:rPr>
+          <w:color w:val="auto"/>
+        </w:rPr>
+        <w:fldChar w:fldCharType="end"/>
+      </w:r>
+      <w:r>
+        <w:rPr>
+          <w:color w:val="auto"/>
+        </w:rPr>
+        <w:t> são recursos valiosos para encontrar soluções e expandir seu entendimento.</w:t>
+      </w:r>
+    </w:p>
+    <w:p>
+      <w:pPr>
+        <w:rPr>
+          <w:color w:val="auto"/>
+        </w:rPr>
+      </w:pPr>
+      <w:r>
+        <w:rPr>
+          <w:color w:val="auto"/>
+        </w:rPr>
+        <w:t>Com esses materiais complementares, você estará bem equipado para explorar todo o potencial e se destacar em suas iniciativas. Continue aproveitando as oportunidades de aprendizado, e não hesite em buscar mais conhecimento e compartilhar suas descobertas com a comunidade!</w:t>
+      </w:r>
+    </w:p>
+    <w:p>
+      <w:pPr>
+        <w:rPr>
+          <w:color w:val="auto"/>
+        </w:rPr>
+      </w:pPr>
+      <w:r>
+        <w:rPr>
+          <w:color w:val="auto"/>
+        </w:rPr>
+        <w:br w:type="page"/>
+      </w:r>
+    </w:p>
+    <w:p>
+      <w:pPr>
+        <w:rPr>
+          <w:color w:val="auto"/>
+        </w:rPr>
+      </w:pPr>
+      <w:r>
+        <w:rPr>
+          <w:color w:val="auto"/>
+        </w:rPr>
+        <w:lastRenderedPageBreak/>
+        <w:drawing>
+          <wp:inline distT="0" distB="0" distL="0" distR="0" wp14:anchorId="1A16ADB6" wp14:editId="284F4A0F">
+            <wp:extent cx="5400040" cy="2640330"/>
+            <wp:effectExtent l="0" t="0" r="0" b="7620"/>
+            <wp:docPr id="249563577" name="Imagem 1"/>
+            <wp:cNvGraphicFramePr>
+              <a:graphicFrameLocks xmlns:a="http://schemas.openxmlformats.org/drawingml/2006/main" noChangeAspect="1"/>
+            </wp:cNvGraphicFramePr>
+            <a:graphic xmlns:a="http://schemas.openxmlformats.org/drawingml/2006/main">
+              <a:graphicData uri="http://schemas.openxmlformats.org/drawingml/2006/picture">
+                <pic:pic xmlns:pic="http://schemas.openxmlformats.org/drawingml/2006/picture">
+                  <pic:nvPicPr>
+                    <pic:cNvPr id="249563577" name=""/>
+                    <pic:cNvPicPr/>
+                  </pic:nvPicPr>
+                  <pic:blipFill>
+                    <a:blip r:embed="rId9"/>
+                    <a:stretch>
+                      <a:fillRect/>
+                    </a:stretch>
+                  </pic:blipFill>
+                  <pic:spPr>
+                    <a:xfrm>
+                      <a:off x="0" y="0"/>
+                      <a:ext cx="5400040" cy="2640330"/>
+                    </a:xfrm>
+                    <a:prstGeom prst="rect">
+                      <a:avLst/>
+                    </a:prstGeom>
+                  </pic:spPr>
+                </pic:pic>
+              </a:graphicData>
+            </a:graphic>
+          </wp:inline>
+        </w:drawing>
+      </w:r>
+    </w:p>
+    <w:p>
+      <w:pPr>
+        <w:rPr>
+          <w:color w:val="auto"/>
+        </w:rPr>
+      </w:pPr>
+      <w:r>
+        <w:rPr>
+          <w:color w:val="auto"/>
+        </w:rPr>
+        <w:drawing>
+          <wp:inline distT="0" distB="0" distL="0" distR="0" wp14:anchorId="1AD01488" wp14:editId="51B0A694">
+            <wp:extent cx="5400040" cy="2620645"/>
+            <wp:effectExtent l="0" t="0" r="0" b="8255"/>
+            <wp:docPr id="1305484902" name="Imagem 1"/>
+            <wp:cNvGraphicFramePr>
+              <a:graphicFrameLocks xmlns:a="http://schemas.openxmlformats.org/drawingml/2006/main" noChangeAspect="1"/>
+            </wp:cNvGraphicFramePr>
+            <a:graphic xmlns:a="http://schemas.openxmlformats.org/drawingml/2006/main">
+              <a:graphicData uri="http://schemas.openxmlformats.org/drawingml/2006/picture">
+                <pic:pic xmlns:pic="http://schemas.openxmlformats.org/drawingml/2006/picture">
+                  <pic:nvPicPr>
+                    <pic:cNvPr id="1305484902" name=""/>
+                    <pic:cNvPicPr/>
+                  </pic:nvPicPr>
+                  <pic:blipFill>
+                    <a:blip r:embed="rId10"/>
+                    <a:stretch>
+                      <a:fillRect/>
+                    </a:stretch>
+                  </pic:blipFill>
+                  <pic:spPr>
+                    <a:xfrm>
+                      <a:off x="0" y="0"/>
+                      <a:ext cx="5400040" cy="2620645"/>
+                    </a:xfrm>
+                    <a:prstGeom prst="rect">
+                      <a:avLst/>
+                    </a:prstGeom>
+                  </pic:spPr>
+                </pic:pic>
+              </a:graphicData>
+            </a:graphic>
+          </wp:inline>
+        </w:drawing>
+      </w:r>
+    </w:p>
+    <w:p>
+      <w:pPr>
+        <w:rPr>
+          <w:color w:val="auto"/>
+        </w:rPr>
+      </w:pPr>
+      <w:r>
+        <w:rPr>
+          <w:color w:val="auto"/>
+        </w:rPr>
+        <w:drawing>
+          <wp:inline distT="0" distB="0" distL="0" distR="0" wp14:anchorId="39BDC811" wp14:editId="049A4B85">
+            <wp:extent cx="5400040" cy="2635885"/>
+            <wp:effectExtent l="0" t="0" r="0" b="0"/>
+            <wp:docPr id="760380753" name="Imagem 1"/>
+            <wp:cNvGraphicFramePr>
+              <a:graphicFrameLocks xmlns:a="http://schemas.openxmlformats.org/drawingml/2006/main" noChangeAspect="1"/>
+            </wp:cNvGraphicFramePr>
+            <a:graphic xmlns:a="http://schemas.openxmlformats.org/drawingml/2006/main">
+              <a:graphicData uri="http://schemas.openxmlformats.org/drawingml/2006/picture">
+                <pic:pic xmlns:pic="http://schemas.openxmlformats.org/drawingml/2006/picture">
+                  <pic:nvPicPr>
+                    <pic:cNvPr id="760380753" name=""/>
+                    <pic:cNvPicPr/>
+                  </pic:nvPicPr>
+                  <pic:blipFill>
+                    <a:blip r:embed="rId11"/>
+                    <a:stretch>
+                      <a:fillRect/>
+                    </a:stretch>
+                  </pic:blipFill>
+                  <pic:spPr>
+                    <a:xfrm>
+                      <a:off x="0" y="0"/>
+                      <a:ext cx="5400040" cy="2635885"/>
+                    </a:xfrm>
+                    <a:prstGeom prst="rect">
+                      <a:avLst/>
+                    </a:prstGeom>
+                  </pic:spPr>
+                </pic:pic>
+              </a:graphicData>
+            </a:graphic>
+          </wp:inline>
+        </w:drawing>
+      </w:r>
+    </w:p>
+    <w:p>
+      <w:pPr>
+        <w:rPr>
+          <w:color w:val="auto"/>
+        </w:rPr>
+      </w:pPr>
+      <w:r>
+        <w:rPr>
+          <w:color w:val="auto"/>
+        </w:rPr>
+        <w:lastRenderedPageBreak/>
+        <w:drawing>
+          <wp:inline distT="0" distB="0" distL="0" distR="0" wp14:anchorId="68E65B41" wp14:editId="1E1339E1">
+            <wp:extent cx="5400040" cy="2609215"/>
+            <wp:effectExtent l="0" t="0" r="0" b="635"/>
+            <wp:docPr id="707164905" name="Imagem 1"/>
+            <wp:cNvGraphicFramePr>
+              <a:graphicFrameLocks xmlns:a="http://schemas.openxmlformats.org/drawingml/2006/main" noChangeAspect="1"/>
+            </wp:cNvGraphicFramePr>
+            <a:graphic xmlns:a="http://schemas.openxmlformats.org/drawingml/2006/main">
+              <a:graphicData uri="http://schemas.openxmlformats.org/drawingml/2006/picture">
+                <pic:pic xmlns:pic="http://schemas.openxmlformats.org/drawingml/2006/picture">
+                  <pic:nvPicPr>
+                    <pic:cNvPr id="707164905" name=""/>
+                    <pic:cNvPicPr/>
+                  </pic:nvPicPr>
+                  <pic:blipFill>
+                    <a:blip r:embed="rId12"/>
+                    <a:stretch>
+                      <a:fillRect/>
+                    </a:stretch>
+                  </pic:blipFill>
+                  <pic:spPr>
+                    <a:xfrm>
+                      <a:off x="0" y="0"/>
+                      <a:ext cx="5400040" cy="2609215"/>
+                    </a:xfrm>
+                    <a:prstGeom prst="rect">
+                      <a:avLst/>
+                    </a:prstGeom>
+                  </pic:spPr>
+                </pic:pic>
+              </a:graphicData>
+            </a:graphic>
+          </wp:inline>
+        </w:drawing>
       </w:r>
     </w:p>
     <w:p>
@@ -204,7 +1108,223 @@
 
 <file path=word/numbering.xml><?xml version="1.0" encoding="utf-8"?>
 <w:numbering xmlns:wpc="http://schemas.microsoft.com/office/word/2010/wordprocessingCanvas" xmlns:cx="http://schemas.microsoft.com/office/drawing/2014/chartex" xmlns:cx1="http://schemas.microsoft.com/office/drawing/2015/9/8/chartex" xmlns:cx2="http://schemas.microsoft.com/office/drawing/2015/10/21/chartex" xmlns:cx3="http://schemas.microsoft.com/office/drawing/2016/5/9/chartex" xmlns:cx4="http://schemas.microsoft.com/office/drawing/2016/5/10/chartex" xmlns:cx5="http://schemas.microsoft.com/office/drawing/2016/5/11/chartex" xmlns:cx6="http://schemas.microsoft.com/office/drawing/2016/5/12/chartex" xmlns:cx7="http://schemas.microsoft.com/office/drawing/2016/5/13/chartex" xmlns:cx8="http://schemas.microsoft.com/office/drawing/2016/5/14/chartex" xmlns:mc="http://schemas.openxmlformats.org/markup-compatibility/2006" xmlns:aink="http://schemas.microsoft.com/office/drawing/2016/ink" xmlns:am3d="http://schemas.microsoft.com/office/drawing/2017/model3d" xmlns:o="urn:schemas-microsoft-com:office:office" xmlns:oel="http://schemas.microsoft.com/office/2019/extlst" xmlns:r="http://schemas.openxmlformats.org/officeDocument/2006/relationships" xmlns:m="http://schemas.openxmlformats.org/officeDocument/2006/math" xmlns:v="urn:schemas-microsoft-com:vml" xmlns:wp14="http://schemas.microsoft.com/office/word/2010/wordprocessingDrawing" xmlns:wp="http://schemas.openxmlformats.org/drawingml/2006/wordprocessingDrawing" xmlns:w10="urn:schemas-microsoft-com:office:word" xmlns:w="http://schemas.openxmlformats.org/wordprocessingml/2006/main" xmlns:w14="http://schemas.microsoft.com/office/word/2010/wordml" xmlns:w15="http://schemas.microsoft.com/office/word/2012/wordml" xmlns:w16cex="http://schemas.microsoft.com/office/word/2018/wordml/cex" xmlns:w16cid="http://schemas.microsoft.com/office/word/2016/wordml/cid" xmlns:w16="http://schemas.microsoft.com/office/word/2018/wordml" xmlns:w16du="http://schemas.microsoft.com/office/word/2023/wordml/word16du" xmlns:w16sdtdh="http://schemas.microsoft.com/office/word/2020/wordml/sdtdatahash" xmlns:w16sdtfl="http://schemas.microsoft.com/office/word/2024/wordml/sdtformatlock" xmlns:w16se="http://schemas.microsoft.com/office/word/2015/wordml/symex" xmlns:wpg="http://schemas.microsoft.com/office/word/2010/wordprocessingGroup" xmlns:wpi="http://schemas.microsoft.com/office/word/2010/wordprocessingInk" xmlns:wne="http://schemas.microsoft.com/office/word/2006/wordml" xmlns:wps="http://schemas.microsoft.com/office/word/2010/wordprocessingShape" mc:Ignorable="w14 w15 w16se w16cid w16 w16cex w16sdtdh w16sdtfl w16du wp14">
+  <w:numPicBullet w:numPicBulletId="0">
+    <mc:AlternateContent>
+      <mc:Choice Requires="v">
+        <w:pict>
+          <v:shapetype w14:anchorId="011E2BFD" id="_x0000_t75" coordsize="21600,21600" o:spt="75" o:preferrelative="t" path="m@4@5l@4@11@9@11@9@5xe" filled="f" stroked="f">
+            <v:stroke joinstyle="miter"/>
+            <v:formulas>
+              <v:f eqn="if lineDrawn pixelLineWidth 0"/>
+              <v:f eqn="sum @0 1 0"/>
+              <v:f eqn="sum 0 0 @1"/>
+              <v:f eqn="prod @2 1 2"/>
+              <v:f eqn="prod @3 21600 pixelWidth"/>
+              <v:f eqn="prod @3 21600 pixelHeight"/>
+              <v:f eqn="sum @0 0 1"/>
+              <v:f eqn="prod @6 1 2"/>
+              <v:f eqn="prod @7 21600 pixelWidth"/>
+              <v:f eqn="sum @8 21600 0"/>
+              <v:f eqn="prod @7 21600 pixelHeight"/>
+              <v:f eqn="sum @10 21600 0"/>
+            </v:formulas>
+            <v:path o:extrusionok="f" gradientshapeok="t" o:connecttype="rect"/>
+            <o:lock v:ext="edit" aspectratio="t"/>
+          </v:shapetype>
+          <v:shape id="Imagem 1" o:spid="_x0000_i1025" type="#_x0000_t75" style="width:1.5pt;height:1.5pt;visibility:visible;mso-wrap-style:square">
+            <v:imagedata r:id="rId1" o:title=""/>
+          </v:shape>
+        </w:pict>
+      </mc:Choice>
+      <mc:Fallback>
+        <w:drawing>
+          <wp:inline distT="0" distB="0" distL="0" distR="0" wp14:anchorId="3254C7C5" wp14:editId="79808D54">
+            <wp:extent cx="19053" cy="19053"/>
+            <wp:effectExtent l="0" t="0" r="0" b="0"/>
+            <wp:docPr id="202642313" name="Imagem 1"/>
+            <wp:cNvGraphicFramePr>
+              <a:graphicFrameLocks xmlns:a="http://schemas.openxmlformats.org/drawingml/2006/main" noChangeAspect="1"/>
+            </wp:cNvGraphicFramePr>
+            <a:graphic xmlns:a="http://schemas.openxmlformats.org/drawingml/2006/main">
+              <a:graphicData uri="http://schemas.openxmlformats.org/drawingml/2006/picture">
+                <pic:pic xmlns:pic="http://schemas.openxmlformats.org/drawingml/2006/picture">
+                  <pic:nvPicPr>
+                    <pic:cNvPr id="906017130" name=""/>
+                    <pic:cNvPicPr/>
+                  </pic:nvPicPr>
+                  <pic:blipFill>
+                    <a:blip r:embed="rId2"/>
+                    <a:stretch>
+                      <a:fillRect/>
+                    </a:stretch>
+                  </pic:blipFill>
+                  <pic:spPr>
+                    <a:xfrm>
+                      <a:off x="0" y="0"/>
+                      <a:ext cx="19053" cy="19053"/>
+                    </a:xfrm>
+                    <a:prstGeom prst="rect">
+                      <a:avLst/>
+                    </a:prstGeom>
+                  </pic:spPr>
+                </pic:pic>
+              </a:graphicData>
+            </a:graphic>
+          </wp:inline>
+        </w:drawing>
+      </mc:Fallback>
+    </mc:AlternateContent>
+  </w:numPicBullet>
   <w:abstractNum w:abstractNumId="0" w15:restartNumberingAfterBreak="0">
+    <w:nsid w:val="0F531427"/>
+    <w:multiLevelType w:val="multilevel"/>
+    <w:tmpl w:val="883E1B9E"/>
+    <w:lvl w:ilvl="0">
+      <w:start w:val="1"/>
+      <w:numFmt w:val="bullet"/>
+      <w:lvlText w:val=""/>
+      <w:lvlJc w:val="left"/>
+      <w:pPr>
+        <w:tabs>
+          <w:tab w:val="num" w:pos="720"/>
+        </w:tabs>
+        <w:ind w:left="720" w:hanging="360"/>
+      </w:pPr>
+      <w:rPr>
+        <w:rFonts w:ascii="Symbol" w:hAnsi="Symbol" w:hint="default"/>
+        <w:sz w:val="20"/>
+      </w:rPr>
+    </w:lvl>
+    <w:lvl w:ilvl="1" w:tentative="1">
+      <w:start w:val="1"/>
+      <w:numFmt w:val="bullet"/>
+      <w:lvlText w:val="o"/>
+      <w:lvlJc w:val="left"/>
+      <w:pPr>
+        <w:tabs>
+          <w:tab w:val="num" w:pos="1440"/>
+        </w:tabs>
+        <w:ind w:left="1440" w:hanging="360"/>
+      </w:pPr>
+      <w:rPr>
+        <w:rFonts w:ascii="Courier New" w:hAnsi="Courier New" w:hint="default"/>
+        <w:sz w:val="20"/>
+      </w:rPr>
+    </w:lvl>
+    <w:lvl w:ilvl="2" w:tentative="1">
+      <w:start w:val="1"/>
+      <w:numFmt w:val="bullet"/>
+      <w:lvlText w:val=""/>
+      <w:lvlJc w:val="left"/>
+      <w:pPr>
+        <w:tabs>
+          <w:tab w:val="num" w:pos="2160"/>
+        </w:tabs>
+        <w:ind w:left="2160" w:hanging="360"/>
+      </w:pPr>
+      <w:rPr>
+        <w:rFonts w:ascii="Wingdings" w:hAnsi="Wingdings" w:hint="default"/>
+        <w:sz w:val="20"/>
+      </w:rPr>
+    </w:lvl>
+    <w:lvl w:ilvl="3" w:tentative="1">
+      <w:start w:val="1"/>
+      <w:numFmt w:val="bullet"/>
+      <w:lvlText w:val=""/>
+      <w:lvlJc w:val="left"/>
+      <w:pPr>
+        <w:tabs>
+          <w:tab w:val="num" w:pos="2880"/>
+        </w:tabs>
+        <w:ind w:left="2880" w:hanging="360"/>
+      </w:pPr>
+      <w:rPr>
+        <w:rFonts w:ascii="Wingdings" w:hAnsi="Wingdings" w:hint="default"/>
+        <w:sz w:val="20"/>
+      </w:rPr>
+    </w:lvl>
+    <w:lvl w:ilvl="4" w:tentative="1">
+      <w:start w:val="1"/>
+      <w:numFmt w:val="bullet"/>
+      <w:lvlText w:val=""/>
+      <w:lvlJc w:val="left"/>
+      <w:pPr>
+        <w:tabs>
+          <w:tab w:val="num" w:pos="3600"/>
+        </w:tabs>
+        <w:ind w:left="3600" w:hanging="360"/>
+      </w:pPr>
+      <w:rPr>
+        <w:rFonts w:ascii="Wingdings" w:hAnsi="Wingdings" w:hint="default"/>
+        <w:sz w:val="20"/>
+      </w:rPr>
+    </w:lvl>
+    <w:lvl w:ilvl="5" w:tentative="1">
+      <w:start w:val="1"/>
+      <w:numFmt w:val="bullet"/>
+      <w:lvlText w:val=""/>
+      <w:lvlJc w:val="left"/>
+      <w:pPr>
+        <w:tabs>
+          <w:tab w:val="num" w:pos="4320"/>
+        </w:tabs>
+        <w:ind w:left="4320" w:hanging="360"/>
+      </w:pPr>
+      <w:rPr>
+        <w:rFonts w:ascii="Wingdings" w:hAnsi="Wingdings" w:hint="default"/>
+        <w:sz w:val="20"/>
+      </w:rPr>
+    </w:lvl>
+    <w:lvl w:ilvl="6" w:tentative="1">
+      <w:start w:val="1"/>
+      <w:numFmt w:val="bullet"/>
+      <w:lvlText w:val=""/>
+      <w:lvlJc w:val="left"/>
+      <w:pPr>
+        <w:tabs>
+          <w:tab w:val="num" w:pos="5040"/>
+        </w:tabs>
+        <w:ind w:left="5040" w:hanging="360"/>
+      </w:pPr>
+      <w:rPr>
+        <w:rFonts w:ascii="Wingdings" w:hAnsi="Wingdings" w:hint="default"/>
+        <w:sz w:val="20"/>
+      </w:rPr>
+    </w:lvl>
+    <w:lvl w:ilvl="7" w:tentative="1">
+      <w:start w:val="1"/>
+      <w:numFmt w:val="bullet"/>
+      <w:lvlText w:val=""/>
+      <w:lvlJc w:val="left"/>
+      <w:pPr>
+        <w:tabs>
+          <w:tab w:val="num" w:pos="5760"/>
+        </w:tabs>
+        <w:ind w:left="5760" w:hanging="360"/>
+      </w:pPr>
+      <w:rPr>
+        <w:rFonts w:ascii="Wingdings" w:hAnsi="Wingdings" w:hint="default"/>
+        <w:sz w:val="20"/>
+      </w:rPr>
+    </w:lvl>
+    <w:lvl w:ilvl="8" w:tentative="1">
+      <w:start w:val="1"/>
+      <w:numFmt w:val="bullet"/>
+      <w:lvlText w:val=""/>
+      <w:lvlJc w:val="left"/>
+      <w:pPr>
+        <w:tabs>
+          <w:tab w:val="num" w:pos="6480"/>
+        </w:tabs>
+        <w:ind w:left="6480" w:hanging="360"/>
+      </w:pPr>
+      <w:rPr>
+        <w:rFonts w:ascii="Wingdings" w:hAnsi="Wingdings" w:hint="default"/>
+        <w:sz w:val="20"/>
+      </w:rPr>
+    </w:lvl>
+  </w:abstractNum>
+  <w:abstractNum w:abstractNumId="1" w15:restartNumberingAfterBreak="0">
     <w:nsid w:val="26EE2436"/>
     <w:multiLevelType w:val="hybridMultilevel"/>
     <w:tmpl w:val="D1BCBD26"/>
@@ -317,7 +1437,306 @@
       </w:rPr>
     </w:lvl>
   </w:abstractNum>
+  <w:abstractNum w:abstractNumId="2" w15:restartNumberingAfterBreak="0">
+    <w:nsid w:val="68891D3F"/>
+    <w:multiLevelType w:val="multilevel"/>
+    <w:tmpl w:val="7E70FB68"/>
+    <w:lvl w:ilvl="0">
+      <w:start w:val="1"/>
+      <w:numFmt w:val="bullet"/>
+      <w:lvlText w:val=""/>
+      <w:lvlJc w:val="left"/>
+      <w:pPr>
+        <w:tabs>
+          <w:tab w:val="num" w:pos="720"/>
+        </w:tabs>
+        <w:ind w:left="720" w:hanging="360"/>
+      </w:pPr>
+      <w:rPr>
+        <w:rFonts w:ascii="Symbol" w:hAnsi="Symbol" w:hint="default"/>
+        <w:sz w:val="20"/>
+      </w:rPr>
+    </w:lvl>
+    <w:lvl w:ilvl="1" w:tentative="1">
+      <w:start w:val="1"/>
+      <w:numFmt w:val="bullet"/>
+      <w:lvlText w:val="o"/>
+      <w:lvlJc w:val="left"/>
+      <w:pPr>
+        <w:tabs>
+          <w:tab w:val="num" w:pos="1440"/>
+        </w:tabs>
+        <w:ind w:left="1440" w:hanging="360"/>
+      </w:pPr>
+      <w:rPr>
+        <w:rFonts w:ascii="Courier New" w:hAnsi="Courier New" w:hint="default"/>
+        <w:sz w:val="20"/>
+      </w:rPr>
+    </w:lvl>
+    <w:lvl w:ilvl="2" w:tentative="1">
+      <w:start w:val="1"/>
+      <w:numFmt w:val="bullet"/>
+      <w:lvlText w:val=""/>
+      <w:lvlJc w:val="left"/>
+      <w:pPr>
+        <w:tabs>
+          <w:tab w:val="num" w:pos="2160"/>
+        </w:tabs>
+        <w:ind w:left="2160" w:hanging="360"/>
+      </w:pPr>
+      <w:rPr>
+        <w:rFonts w:ascii="Wingdings" w:hAnsi="Wingdings" w:hint="default"/>
+        <w:sz w:val="20"/>
+      </w:rPr>
+    </w:lvl>
+    <w:lvl w:ilvl="3" w:tentative="1">
+      <w:start w:val="1"/>
+      <w:numFmt w:val="bullet"/>
+      <w:lvlText w:val=""/>
+      <w:lvlJc w:val="left"/>
+      <w:pPr>
+        <w:tabs>
+          <w:tab w:val="num" w:pos="2880"/>
+        </w:tabs>
+        <w:ind w:left="2880" w:hanging="360"/>
+      </w:pPr>
+      <w:rPr>
+        <w:rFonts w:ascii="Wingdings" w:hAnsi="Wingdings" w:hint="default"/>
+        <w:sz w:val="20"/>
+      </w:rPr>
+    </w:lvl>
+    <w:lvl w:ilvl="4" w:tentative="1">
+      <w:start w:val="1"/>
+      <w:numFmt w:val="bullet"/>
+      <w:lvlText w:val=""/>
+      <w:lvlJc w:val="left"/>
+      <w:pPr>
+        <w:tabs>
+          <w:tab w:val="num" w:pos="3600"/>
+        </w:tabs>
+        <w:ind w:left="3600" w:hanging="360"/>
+      </w:pPr>
+      <w:rPr>
+        <w:rFonts w:ascii="Wingdings" w:hAnsi="Wingdings" w:hint="default"/>
+        <w:sz w:val="20"/>
+      </w:rPr>
+    </w:lvl>
+    <w:lvl w:ilvl="5" w:tentative="1">
+      <w:start w:val="1"/>
+      <w:numFmt w:val="bullet"/>
+      <w:lvlText w:val=""/>
+      <w:lvlJc w:val="left"/>
+      <w:pPr>
+        <w:tabs>
+          <w:tab w:val="num" w:pos="4320"/>
+        </w:tabs>
+        <w:ind w:left="4320" w:hanging="360"/>
+      </w:pPr>
+      <w:rPr>
+        <w:rFonts w:ascii="Wingdings" w:hAnsi="Wingdings" w:hint="default"/>
+        <w:sz w:val="20"/>
+      </w:rPr>
+    </w:lvl>
+    <w:lvl w:ilvl="6" w:tentative="1">
+      <w:start w:val="1"/>
+      <w:numFmt w:val="bullet"/>
+      <w:lvlText w:val=""/>
+      <w:lvlJc w:val="left"/>
+      <w:pPr>
+        <w:tabs>
+          <w:tab w:val="num" w:pos="5040"/>
+        </w:tabs>
+        <w:ind w:left="5040" w:hanging="360"/>
+      </w:pPr>
+      <w:rPr>
+        <w:rFonts w:ascii="Wingdings" w:hAnsi="Wingdings" w:hint="default"/>
+        <w:sz w:val="20"/>
+      </w:rPr>
+    </w:lvl>
+    <w:lvl w:ilvl="7" w:tentative="1">
+      <w:start w:val="1"/>
+      <w:numFmt w:val="bullet"/>
+      <w:lvlText w:val=""/>
+      <w:lvlJc w:val="left"/>
+      <w:pPr>
+        <w:tabs>
+          <w:tab w:val="num" w:pos="5760"/>
+        </w:tabs>
+        <w:ind w:left="5760" w:hanging="360"/>
+      </w:pPr>
+      <w:rPr>
+        <w:rFonts w:ascii="Wingdings" w:hAnsi="Wingdings" w:hint="default"/>
+        <w:sz w:val="20"/>
+      </w:rPr>
+    </w:lvl>
+    <w:lvl w:ilvl="8" w:tentative="1">
+      <w:start w:val="1"/>
+      <w:numFmt w:val="bullet"/>
+      <w:lvlText w:val=""/>
+      <w:lvlJc w:val="left"/>
+      <w:pPr>
+        <w:tabs>
+          <w:tab w:val="num" w:pos="6480"/>
+        </w:tabs>
+        <w:ind w:left="6480" w:hanging="360"/>
+      </w:pPr>
+      <w:rPr>
+        <w:rFonts w:ascii="Wingdings" w:hAnsi="Wingdings" w:hint="default"/>
+        <w:sz w:val="20"/>
+      </w:rPr>
+    </w:lvl>
+  </w:abstractNum>
+  <w:abstractNum w:abstractNumId="3" w15:restartNumberingAfterBreak="0">
+    <w:nsid w:val="6C1E78FC"/>
+    <w:multiLevelType w:val="hybridMultilevel"/>
+    <w:tmpl w:val="5120B4C6"/>
+    <w:lvl w:ilvl="0" w:tplc="AC280088">
+      <w:start w:val="1"/>
+      <w:numFmt w:val="bullet"/>
+      <w:lvlText w:val=""/>
+      <w:lvlPicBulletId w:val="0"/>
+      <w:lvlJc w:val="left"/>
+      <w:pPr>
+        <w:tabs>
+          <w:tab w:val="num" w:pos="720"/>
+        </w:tabs>
+        <w:ind w:left="720" w:hanging="360"/>
+      </w:pPr>
+      <w:rPr>
+        <w:rFonts w:ascii="Symbol" w:hAnsi="Symbol" w:hint="default"/>
+      </w:rPr>
+    </w:lvl>
+    <w:lvl w:ilvl="1" w:tplc="A920C3BC" w:tentative="1">
+      <w:start w:val="1"/>
+      <w:numFmt w:val="bullet"/>
+      <w:lvlText w:val=""/>
+      <w:lvlJc w:val="left"/>
+      <w:pPr>
+        <w:tabs>
+          <w:tab w:val="num" w:pos="1440"/>
+        </w:tabs>
+        <w:ind w:left="1440" w:hanging="360"/>
+      </w:pPr>
+      <w:rPr>
+        <w:rFonts w:ascii="Symbol" w:hAnsi="Symbol" w:hint="default"/>
+      </w:rPr>
+    </w:lvl>
+    <w:lvl w:ilvl="2" w:tplc="74F092E8" w:tentative="1">
+      <w:start w:val="1"/>
+      <w:numFmt w:val="bullet"/>
+      <w:lvlText w:val=""/>
+      <w:lvlJc w:val="left"/>
+      <w:pPr>
+        <w:tabs>
+          <w:tab w:val="num" w:pos="2160"/>
+        </w:tabs>
+        <w:ind w:left="2160" w:hanging="360"/>
+      </w:pPr>
+      <w:rPr>
+        <w:rFonts w:ascii="Symbol" w:hAnsi="Symbol" w:hint="default"/>
+      </w:rPr>
+    </w:lvl>
+    <w:lvl w:ilvl="3" w:tplc="73BA142C" w:tentative="1">
+      <w:start w:val="1"/>
+      <w:numFmt w:val="bullet"/>
+      <w:lvlText w:val=""/>
+      <w:lvlJc w:val="left"/>
+      <w:pPr>
+        <w:tabs>
+          <w:tab w:val="num" w:pos="2880"/>
+        </w:tabs>
+        <w:ind w:left="2880" w:hanging="360"/>
+      </w:pPr>
+      <w:rPr>
+        <w:rFonts w:ascii="Symbol" w:hAnsi="Symbol" w:hint="default"/>
+      </w:rPr>
+    </w:lvl>
+    <w:lvl w:ilvl="4" w:tplc="2D404F16" w:tentative="1">
+      <w:start w:val="1"/>
+      <w:numFmt w:val="bullet"/>
+      <w:lvlText w:val=""/>
+      <w:lvlJc w:val="left"/>
+      <w:pPr>
+        <w:tabs>
+          <w:tab w:val="num" w:pos="3600"/>
+        </w:tabs>
+        <w:ind w:left="3600" w:hanging="360"/>
+      </w:pPr>
+      <w:rPr>
+        <w:rFonts w:ascii="Symbol" w:hAnsi="Symbol" w:hint="default"/>
+      </w:rPr>
+    </w:lvl>
+    <w:lvl w:ilvl="5" w:tplc="848C83C4" w:tentative="1">
+      <w:start w:val="1"/>
+      <w:numFmt w:val="bullet"/>
+      <w:lvlText w:val=""/>
+      <w:lvlJc w:val="left"/>
+      <w:pPr>
+        <w:tabs>
+          <w:tab w:val="num" w:pos="4320"/>
+        </w:tabs>
+        <w:ind w:left="4320" w:hanging="360"/>
+      </w:pPr>
+      <w:rPr>
+        <w:rFonts w:ascii="Symbol" w:hAnsi="Symbol" w:hint="default"/>
+      </w:rPr>
+    </w:lvl>
+    <w:lvl w:ilvl="6" w:tplc="9E0CE346" w:tentative="1">
+      <w:start w:val="1"/>
+      <w:numFmt w:val="bullet"/>
+      <w:lvlText w:val=""/>
+      <w:lvlJc w:val="left"/>
+      <w:pPr>
+        <w:tabs>
+          <w:tab w:val="num" w:pos="5040"/>
+        </w:tabs>
+        <w:ind w:left="5040" w:hanging="360"/>
+      </w:pPr>
+      <w:rPr>
+        <w:rFonts w:ascii="Symbol" w:hAnsi="Symbol" w:hint="default"/>
+      </w:rPr>
+    </w:lvl>
+    <w:lvl w:ilvl="7" w:tplc="874CFB5E" w:tentative="1">
+      <w:start w:val="1"/>
+      <w:numFmt w:val="bullet"/>
+      <w:lvlText w:val=""/>
+      <w:lvlJc w:val="left"/>
+      <w:pPr>
+        <w:tabs>
+          <w:tab w:val="num" w:pos="5760"/>
+        </w:tabs>
+        <w:ind w:left="5760" w:hanging="360"/>
+      </w:pPr>
+      <w:rPr>
+        <w:rFonts w:ascii="Symbol" w:hAnsi="Symbol" w:hint="default"/>
+      </w:rPr>
+    </w:lvl>
+    <w:lvl w:ilvl="8" w:tplc="CD56E110" w:tentative="1">
+      <w:start w:val="1"/>
+      <w:numFmt w:val="bullet"/>
+      <w:lvlText w:val=""/>
+      <w:lvlJc w:val="left"/>
+      <w:pPr>
+        <w:tabs>
+          <w:tab w:val="num" w:pos="6480"/>
+        </w:tabs>
+        <w:ind w:left="6480" w:hanging="360"/>
+      </w:pPr>
+      <w:rPr>
+        <w:rFonts w:ascii="Symbol" w:hAnsi="Symbol" w:hint="default"/>
+      </w:rPr>
+    </w:lvl>
+  </w:abstractNum>
   <w:num w:numId="1" w16cid:durableId="1737311884">
+    <w:abstractNumId w:val="1"/>
+  </w:num>
+  <w:num w:numId="2" w16cid:durableId="1669138255">
+    <w:abstractNumId w:val="3"/>
+  </w:num>
+  <w:num w:numId="3" w16cid:durableId="736319984">
+    <w:abstractNumId w:val="2"/>
+  </w:num>
+  <w:num w:numId="4" w16cid:durableId="1579829386">
     <w:abstractNumId w:val="0"/>
   </w:num>
 </w:numbering>
@@ -1241,6 +2660,29 @@
       <w:spacing w:val="5"/>
     </w:rPr>
   </w:style>
+  <w:style w:type="character" w:styleId="Hyperlink">
+    <w:name w:val="Hyperlink"/>
+    <w:basedOn w:val="Fontepargpadro"/>
+    <w:uiPriority w:val="99"/>
+    <w:unhideWhenUsed/>
+    <w:rsid w:val="0040522E"/>
+    <w:rPr>
+      <w:color w:val="0563C1" w:themeColor="hyperlink"/>
+      <w:u w:val="single"/>
+    </w:rPr>
+  </w:style>
+  <w:style w:type="character" w:styleId="MenoPendente">
+    <w:name w:val="Unresolved Mention"/>
+    <w:basedOn w:val="Fontepargpadro"/>
+    <w:uiPriority w:val="99"/>
+    <w:semiHidden/>
+    <w:unhideWhenUsed/>
+    <w:rsid w:val="0040522E"/>
+    <w:rPr>
+      <w:color w:val="605E5C"/>
+      <w:shd w:val="clear" w:color="auto" w:fill="E1DFDD"/>
+    </w:rPr>
+  </w:style>
 </w:styles>
 </file>
 

</xml_diff>